<commit_message>
deel 1 A6: HTTP
</commit_message>
<xml_diff>
--- a/Niet site/Documents/OWASP_DEV.docx
+++ b/Niet site/Documents/OWASP_DEV.docx
@@ -2112,8 +2112,6 @@
           <w:lang w:val="nl-NL"/>
         </w:rPr>
       </w:pPr>
-      <w:bookmarkStart w:id="5" w:name="_GoBack"/>
-      <w:bookmarkEnd w:id="5"/>
       <w:r>
         <w:rPr>
           <w:lang w:val="nl-NL"/>
@@ -2253,7 +2251,7 @@
           <w:lang w:val="nl-NL"/>
         </w:rPr>
       </w:pPr>
-      <w:bookmarkStart w:id="6" w:name="_Toc532471741"/>
+      <w:bookmarkStart w:id="5" w:name="_Toc532471741"/>
       <w:r>
         <w:rPr>
           <w:lang w:val="nl-NL"/>
@@ -2275,7 +2273,7 @@
         </w:rPr>
         <w:t>]</w:t>
       </w:r>
-      <w:bookmarkEnd w:id="6"/>
+      <w:bookmarkEnd w:id="5"/>
     </w:p>
     <w:p>
       <w:pPr>
@@ -2369,7 +2367,7 @@
           <w:lang w:val="nl-NL"/>
         </w:rPr>
       </w:pPr>
-      <w:bookmarkStart w:id="7" w:name="_Toc532471742"/>
+      <w:bookmarkStart w:id="6" w:name="_Toc532471742"/>
       <w:r>
         <w:rPr>
           <w:lang w:val="nl-NL"/>
@@ -2384,58 +2382,98 @@
         </w:rPr>
         <w:t>Misconfiguration</w:t>
       </w:r>
+      <w:bookmarkEnd w:id="6"/>
+      <w:proofErr w:type="spellEnd"/>
+    </w:p>
+    <w:p>
+      <w:pPr>
+        <w:rPr>
+          <w:lang w:val="nl-NL"/>
+        </w:rPr>
+      </w:pPr>
+      <w:r>
+        <w:rPr>
+          <w:lang w:val="nl-NL"/>
+        </w:rPr>
+        <w:t xml:space="preserve">Een van de eisen is geen HTTP te gebruiken. Wij wilden dit gaan verhelpen door SSL-certificaten te installeren op onze server. Echter door het gebrek aan een ‘live’ omgeving hebben wij dit proces overgeslagen. Het voegt in deze situatie niks toe. Het voegt niks toe omdat jij als gebruiker en enige bent die toegang heeft tot jouw omgeving. </w:t>
+      </w:r>
+    </w:p>
+    <w:p>
+      <w:pPr>
+        <w:rPr>
+          <w:lang w:val="nl-NL"/>
+        </w:rPr>
+      </w:pPr>
+      <w:r>
+        <w:rPr>
+          <w:lang w:val="nl-NL"/>
+        </w:rPr>
+        <w:t xml:space="preserve">Maar wat als we wel online waren gegaan? Dan hadden we dit uiteraard geïmplementeerd. Echter is het ding van SSL-certificaten </w:t>
+      </w:r>
+      <w:r>
+        <w:rPr>
+          <w:lang w:val="nl-NL"/>
+        </w:rPr>
+        <w:t xml:space="preserve">zelf </w:t>
+      </w:r>
+      <w:proofErr w:type="spellStart"/>
+      <w:r>
+        <w:rPr>
+          <w:lang w:val="nl-NL"/>
+        </w:rPr>
+        <w:t>signed</w:t>
+      </w:r>
+      <w:proofErr w:type="spellEnd"/>
+      <w:r>
+        <w:rPr>
+          <w:lang w:val="nl-NL"/>
+        </w:rPr>
+        <w:t xml:space="preserve"> zijn. Dit zorgt voor schijnveiligheid. </w:t>
+      </w:r>
+      <w:r>
+        <w:rPr>
+          <w:lang w:val="nl-NL"/>
+        </w:rPr>
+        <w:t xml:space="preserve">Het zorgt voor vertrouwen bij de </w:t>
+      </w:r>
+      <w:proofErr w:type="spellStart"/>
+      <w:r>
+        <w:rPr>
+          <w:lang w:val="nl-NL"/>
+        </w:rPr>
+        <w:t>client</w:t>
+      </w:r>
+      <w:proofErr w:type="spellEnd"/>
+      <w:r>
+        <w:rPr>
+          <w:lang w:val="nl-NL"/>
+        </w:rPr>
+        <w:t>. Echter is SSL meer het idee van een hek op het land. Waar ja langs kan rijden zonder extra moeite</w:t>
+      </w:r>
+    </w:p>
+    <w:p>
+      <w:pPr>
+        <w:rPr>
+          <w:b/>
+          <w:lang w:val="nl-NL"/>
+        </w:rPr>
+      </w:pPr>
+    </w:p>
+    <w:p>
+      <w:pPr>
+        <w:rPr>
+          <w:lang w:val="nl-NL"/>
+        </w:rPr>
+      </w:pPr>
+      <w:r>
+        <w:rPr>
+          <w:b/>
+          <w:lang w:val="nl-NL"/>
+        </w:rPr>
+        <w:t>Jordi scanners</w:t>
+      </w:r>
+      <w:bookmarkStart w:id="7" w:name="_GoBack"/>
       <w:bookmarkEnd w:id="7"/>
-      <w:proofErr w:type="spellEnd"/>
-    </w:p>
-    <w:p>
-      <w:pPr>
-        <w:pStyle w:val="Lijstalinea"/>
-        <w:numPr>
-          <w:ilvl w:val="0"/>
-          <w:numId w:val="1"/>
-        </w:numPr>
-        <w:rPr>
-          <w:lang w:val="nl-NL"/>
-        </w:rPr>
-      </w:pPr>
-      <w:r>
-        <w:rPr>
-          <w:lang w:val="nl-NL"/>
-        </w:rPr>
-        <w:t xml:space="preserve">Gebruik </w:t>
-      </w:r>
-      <w:r>
-        <w:rPr>
-          <w:lang w:val="nl-NL"/>
-        </w:rPr>
-        <w:t>geen HTTP</w:t>
-      </w:r>
-    </w:p>
-    <w:p>
-      <w:pPr>
-        <w:pStyle w:val="Lijstalinea"/>
-        <w:numPr>
-          <w:ilvl w:val="0"/>
-          <w:numId w:val="1"/>
-        </w:numPr>
-        <w:rPr>
-          <w:lang w:val="nl-NL"/>
-        </w:rPr>
-      </w:pPr>
-      <w:r>
-        <w:rPr>
-          <w:lang w:val="nl-NL"/>
-        </w:rPr>
-        <w:t>Gebruik scanners om de zwakheden van je applicatie te vinden</w:t>
-      </w:r>
-    </w:p>
-    <w:p>
-      <w:pPr>
-        <w:rPr>
-          <w:b/>
-          <w:lang w:val="nl-NL"/>
-        </w:rPr>
-      </w:pPr>
       <w:r>
         <w:rPr>
           <w:b/>
@@ -4442,7 +4480,7 @@
 </file>
 
 <file path=customXml/itemProps1.xml><?xml version="1.0" encoding="utf-8"?>
-<ds:datastoreItem xmlns:ds="http://schemas.openxmlformats.org/officeDocument/2006/customXml" ds:itemID="{369791F7-9C6B-8340-AEAD-2462ABFEB99B}">
+<ds:datastoreItem xmlns:ds="http://schemas.openxmlformats.org/officeDocument/2006/customXml" ds:itemID="{858CFBC1-91E7-2A49-9305-9B4AD97DA758}">
   <ds:schemaRefs>
     <ds:schemaRef ds:uri="http://schemas.openxmlformats.org/officeDocument/2006/bibliography"/>
   </ds:schemaRefs>

</xml_diff>